<commit_message>
fixes to proposal links
</commit_message>
<xml_diff>
--- a/content/docs/proposal-templates/tessgi_smalllarge_template_cycle4.docx
+++ b/content/docs/proposal-templates/tessgi_smalllarge_template_cycle4.docx
@@ -1153,6 +1153,14 @@
         </w:rPr>
         <w:t>here to only 1 page. The table is not included in the page limit of the Science/Technical section.</w:t>
       </w:r>
+    </w:p>
+    <w:p>
+      <w:pPr>
+        <w:jc w:val="both"/>
+        <w:rPr>
+          <w:rFonts w:ascii="Times New Roman" w:hAnsi="Times New Roman" w:cs="Times New Roman"/>
+        </w:rPr>
+      </w:pPr>
     </w:p>
     <w:tbl>
       <w:tblPr>

</xml_diff>